<commit_message>
added testcases for mysql functions
</commit_message>
<xml_diff>
--- a/doc/seminararbeit.docx
+++ b/doc/seminararbeit.docx
@@ -99,7 +99,7 @@
             <wp:positionV relativeFrom="paragraph">
               <wp:posOffset>24765</wp:posOffset>
             </wp:positionV>
-            <wp:extent cx="4249420" cy="5186680"/>
+            <wp:extent cx="4248785" cy="5186680"/>
             <wp:effectExtent l="0" t="0" r="0" b="0"/>
             <wp:wrapSquare wrapText="largest"/>
             <wp:docPr id="0" name="Picture" descr=""/>
@@ -124,7 +124,7 @@
                   <pic:spPr bwMode="auto">
                     <a:xfrm>
                       <a:off x="0" y="0"/>
-                      <a:ext cx="4249420" cy="5186680"/>
+                      <a:ext cx="4248785" cy="5186680"/>
                     </a:xfrm>
                     <a:prstGeom prst="rect">
                       <a:avLst/>
@@ -388,27 +388,26 @@
     </w:p>
     <w:tbl>
       <w:tblPr>
-        <w:tblW w:w="9638" w:type="dxa"/>
-        <w:jc w:val="left"/>
-        <w:tblInd w:w="55" w:type="dxa"/>
+        <w:jc w:val="left"/>
+        <w:tblInd w:w="53" w:type="dxa"/>
         <w:tblBorders>
-          <w:top w:val="single" w:sz="2" w:space="0" w:color="000000"/>
-          <w:left w:val="single" w:sz="2" w:space="0" w:color="000000"/>
-          <w:bottom w:val="single" w:sz="2" w:space="0" w:color="000000"/>
-          <w:insideH w:val="single" w:sz="2" w:space="0" w:color="000000"/>
+          <w:top w:val="single" w:sz="2" w:space="0" w:color="000001"/>
+          <w:left w:val="single" w:sz="2" w:space="0" w:color="000001"/>
+          <w:bottom w:val="single" w:sz="2" w:space="0" w:color="000001"/>
+          <w:insideH w:val="single" w:sz="2" w:space="0" w:color="000001"/>
           <w:right w:val="nil"/>
           <w:insideV w:val="nil"/>
         </w:tblBorders>
         <w:tblCellMar>
           <w:top w:w="55" w:type="dxa"/>
-          <w:left w:w="54" w:type="dxa"/>
+          <w:left w:w="51" w:type="dxa"/>
           <w:bottom w:w="55" w:type="dxa"/>
           <w:right w:w="55" w:type="dxa"/>
         </w:tblCellMar>
       </w:tblPr>
       <w:tblGrid>
         <w:gridCol w:w="4819"/>
-        <w:gridCol w:w="4819"/>
+        <w:gridCol w:w="4818"/>
       </w:tblGrid>
       <w:tr>
         <w:trPr>
@@ -418,16 +417,16 @@
           <w:tcPr>
             <w:tcW w:w="4819" w:type="dxa"/>
             <w:tcBorders>
-              <w:top w:val="single" w:sz="2" w:space="0" w:color="000000"/>
-              <w:left w:val="single" w:sz="2" w:space="0" w:color="000000"/>
-              <w:bottom w:val="single" w:sz="2" w:space="0" w:color="000000"/>
-              <w:insideH w:val="single" w:sz="2" w:space="0" w:color="000000"/>
+              <w:top w:val="single" w:sz="2" w:space="0" w:color="000001"/>
+              <w:left w:val="single" w:sz="2" w:space="0" w:color="000001"/>
+              <w:bottom w:val="single" w:sz="2" w:space="0" w:color="000001"/>
+              <w:insideH w:val="single" w:sz="2" w:space="0" w:color="000001"/>
               <w:right w:val="nil"/>
               <w:insideV w:val="nil"/>
             </w:tcBorders>
-            <w:shd w:fill="auto" w:val="clear"/>
+            <w:shd w:fill="FFFFFF" w:val="clear"/>
             <w:tcMar>
-              <w:left w:w="54" w:type="dxa"/>
+              <w:left w:w="51" w:type="dxa"/>
             </w:tcMar>
           </w:tcPr>
           <w:p>
@@ -452,18 +451,18 @@
         </w:tc>
         <w:tc>
           <w:tcPr>
-            <w:tcW w:w="4819" w:type="dxa"/>
+            <w:tcW w:w="4818" w:type="dxa"/>
             <w:tcBorders>
-              <w:top w:val="single" w:sz="2" w:space="0" w:color="000000"/>
-              <w:left w:val="single" w:sz="2" w:space="0" w:color="000000"/>
-              <w:bottom w:val="single" w:sz="2" w:space="0" w:color="000000"/>
-              <w:insideH w:val="single" w:sz="2" w:space="0" w:color="000000"/>
-              <w:right w:val="single" w:sz="2" w:space="0" w:color="000000"/>
-              <w:insideV w:val="single" w:sz="2" w:space="0" w:color="000000"/>
+              <w:top w:val="single" w:sz="2" w:space="0" w:color="000001"/>
+              <w:left w:val="single" w:sz="2" w:space="0" w:color="000001"/>
+              <w:bottom w:val="single" w:sz="2" w:space="0" w:color="000001"/>
+              <w:insideH w:val="single" w:sz="2" w:space="0" w:color="000001"/>
+              <w:right w:val="single" w:sz="2" w:space="0" w:color="000001"/>
+              <w:insideV w:val="single" w:sz="2" w:space="0" w:color="000001"/>
             </w:tcBorders>
-            <w:shd w:fill="auto" w:val="clear"/>
+            <w:shd w:fill="FFFFFF" w:val="clear"/>
             <w:tcMar>
-              <w:left w:w="54" w:type="dxa"/>
+              <w:left w:w="51" w:type="dxa"/>
             </w:tcMar>
           </w:tcPr>
           <w:p>
@@ -496,15 +495,15 @@
             <w:tcW w:w="4819" w:type="dxa"/>
             <w:tcBorders>
               <w:top w:val="nil"/>
-              <w:left w:val="single" w:sz="2" w:space="0" w:color="000000"/>
-              <w:bottom w:val="single" w:sz="2" w:space="0" w:color="000000"/>
-              <w:insideH w:val="single" w:sz="2" w:space="0" w:color="000000"/>
+              <w:left w:val="single" w:sz="2" w:space="0" w:color="000001"/>
+              <w:bottom w:val="single" w:sz="2" w:space="0" w:color="000001"/>
+              <w:insideH w:val="single" w:sz="2" w:space="0" w:color="000001"/>
               <w:right w:val="nil"/>
               <w:insideV w:val="nil"/>
             </w:tcBorders>
-            <w:shd w:fill="auto" w:val="clear"/>
+            <w:shd w:fill="FFFFFF" w:val="clear"/>
             <w:tcMar>
-              <w:left w:w="54" w:type="dxa"/>
+              <w:left w:w="51" w:type="dxa"/>
             </w:tcMar>
           </w:tcPr>
           <w:p>
@@ -529,18 +528,18 @@
         </w:tc>
         <w:tc>
           <w:tcPr>
-            <w:tcW w:w="4819" w:type="dxa"/>
+            <w:tcW w:w="4818" w:type="dxa"/>
             <w:tcBorders>
               <w:top w:val="nil"/>
-              <w:left w:val="single" w:sz="2" w:space="0" w:color="000000"/>
-              <w:bottom w:val="single" w:sz="2" w:space="0" w:color="000000"/>
-              <w:insideH w:val="single" w:sz="2" w:space="0" w:color="000000"/>
-              <w:right w:val="single" w:sz="2" w:space="0" w:color="000000"/>
-              <w:insideV w:val="single" w:sz="2" w:space="0" w:color="000000"/>
+              <w:left w:val="single" w:sz="2" w:space="0" w:color="000001"/>
+              <w:bottom w:val="single" w:sz="2" w:space="0" w:color="000001"/>
+              <w:insideH w:val="single" w:sz="2" w:space="0" w:color="000001"/>
+              <w:right w:val="single" w:sz="2" w:space="0" w:color="000001"/>
+              <w:insideV w:val="single" w:sz="2" w:space="0" w:color="000001"/>
             </w:tcBorders>
-            <w:shd w:fill="auto" w:val="clear"/>
+            <w:shd w:fill="FFFFFF" w:val="clear"/>
             <w:tcMar>
-              <w:left w:w="54" w:type="dxa"/>
+              <w:left w:w="51" w:type="dxa"/>
             </w:tcMar>
           </w:tcPr>
           <w:p>
@@ -573,15 +572,15 @@
             <w:tcW w:w="4819" w:type="dxa"/>
             <w:tcBorders>
               <w:top w:val="nil"/>
-              <w:left w:val="single" w:sz="2" w:space="0" w:color="000000"/>
-              <w:bottom w:val="single" w:sz="2" w:space="0" w:color="000000"/>
-              <w:insideH w:val="single" w:sz="2" w:space="0" w:color="000000"/>
+              <w:left w:val="single" w:sz="2" w:space="0" w:color="000001"/>
+              <w:bottom w:val="single" w:sz="2" w:space="0" w:color="000001"/>
+              <w:insideH w:val="single" w:sz="2" w:space="0" w:color="000001"/>
               <w:right w:val="nil"/>
               <w:insideV w:val="nil"/>
             </w:tcBorders>
-            <w:shd w:fill="auto" w:val="clear"/>
+            <w:shd w:fill="FFFFFF" w:val="clear"/>
             <w:tcMar>
-              <w:left w:w="54" w:type="dxa"/>
+              <w:left w:w="51" w:type="dxa"/>
             </w:tcMar>
           </w:tcPr>
           <w:p>
@@ -606,18 +605,18 @@
         </w:tc>
         <w:tc>
           <w:tcPr>
-            <w:tcW w:w="4819" w:type="dxa"/>
+            <w:tcW w:w="4818" w:type="dxa"/>
             <w:tcBorders>
               <w:top w:val="nil"/>
-              <w:left w:val="single" w:sz="2" w:space="0" w:color="000000"/>
-              <w:bottom w:val="single" w:sz="2" w:space="0" w:color="000000"/>
-              <w:insideH w:val="single" w:sz="2" w:space="0" w:color="000000"/>
-              <w:right w:val="single" w:sz="2" w:space="0" w:color="000000"/>
-              <w:insideV w:val="single" w:sz="2" w:space="0" w:color="000000"/>
+              <w:left w:val="single" w:sz="2" w:space="0" w:color="000001"/>
+              <w:bottom w:val="single" w:sz="2" w:space="0" w:color="000001"/>
+              <w:insideH w:val="single" w:sz="2" w:space="0" w:color="000001"/>
+              <w:right w:val="single" w:sz="2" w:space="0" w:color="000001"/>
+              <w:insideV w:val="single" w:sz="2" w:space="0" w:color="000001"/>
             </w:tcBorders>
-            <w:shd w:fill="auto" w:val="clear"/>
+            <w:shd w:fill="FFFFFF" w:val="clear"/>
             <w:tcMar>
-              <w:left w:w="54" w:type="dxa"/>
+              <w:left w:w="51" w:type="dxa"/>
             </w:tcMar>
           </w:tcPr>
           <w:p>
@@ -650,15 +649,15 @@
             <w:tcW w:w="4819" w:type="dxa"/>
             <w:tcBorders>
               <w:top w:val="nil"/>
-              <w:left w:val="single" w:sz="2" w:space="0" w:color="000000"/>
-              <w:bottom w:val="single" w:sz="2" w:space="0" w:color="000000"/>
-              <w:insideH w:val="single" w:sz="2" w:space="0" w:color="000000"/>
+              <w:left w:val="single" w:sz="2" w:space="0" w:color="000001"/>
+              <w:bottom w:val="single" w:sz="2" w:space="0" w:color="000001"/>
+              <w:insideH w:val="single" w:sz="2" w:space="0" w:color="000001"/>
               <w:right w:val="nil"/>
               <w:insideV w:val="nil"/>
             </w:tcBorders>
-            <w:shd w:fill="auto" w:val="clear"/>
+            <w:shd w:fill="FFFFFF" w:val="clear"/>
             <w:tcMar>
-              <w:left w:w="54" w:type="dxa"/>
+              <w:left w:w="51" w:type="dxa"/>
             </w:tcMar>
           </w:tcPr>
           <w:p>
@@ -683,18 +682,18 @@
         </w:tc>
         <w:tc>
           <w:tcPr>
-            <w:tcW w:w="4819" w:type="dxa"/>
+            <w:tcW w:w="4818" w:type="dxa"/>
             <w:tcBorders>
               <w:top w:val="nil"/>
-              <w:left w:val="single" w:sz="2" w:space="0" w:color="000000"/>
-              <w:bottom w:val="single" w:sz="2" w:space="0" w:color="000000"/>
-              <w:insideH w:val="single" w:sz="2" w:space="0" w:color="000000"/>
-              <w:right w:val="single" w:sz="2" w:space="0" w:color="000000"/>
-              <w:insideV w:val="single" w:sz="2" w:space="0" w:color="000000"/>
+              <w:left w:val="single" w:sz="2" w:space="0" w:color="000001"/>
+              <w:bottom w:val="single" w:sz="2" w:space="0" w:color="000001"/>
+              <w:insideH w:val="single" w:sz="2" w:space="0" w:color="000001"/>
+              <w:right w:val="single" w:sz="2" w:space="0" w:color="000001"/>
+              <w:insideV w:val="single" w:sz="2" w:space="0" w:color="000001"/>
             </w:tcBorders>
-            <w:shd w:fill="auto" w:val="clear"/>
+            <w:shd w:fill="FFFFFF" w:val="clear"/>
             <w:tcMar>
-              <w:left w:w="54" w:type="dxa"/>
+              <w:left w:w="51" w:type="dxa"/>
             </w:tcMar>
           </w:tcPr>
           <w:p>
@@ -735,15 +734,15 @@
             <w:tcW w:w="4819" w:type="dxa"/>
             <w:tcBorders>
               <w:top w:val="nil"/>
-              <w:left w:val="single" w:sz="2" w:space="0" w:color="000000"/>
-              <w:bottom w:val="single" w:sz="2" w:space="0" w:color="000000"/>
-              <w:insideH w:val="single" w:sz="2" w:space="0" w:color="000000"/>
+              <w:left w:val="single" w:sz="2" w:space="0" w:color="000001"/>
+              <w:bottom w:val="single" w:sz="2" w:space="0" w:color="000001"/>
+              <w:insideH w:val="single" w:sz="2" w:space="0" w:color="000001"/>
               <w:right w:val="nil"/>
               <w:insideV w:val="nil"/>
             </w:tcBorders>
-            <w:shd w:fill="auto" w:val="clear"/>
+            <w:shd w:fill="FFFFFF" w:val="clear"/>
             <w:tcMar>
-              <w:left w:w="54" w:type="dxa"/>
+              <w:left w:w="51" w:type="dxa"/>
             </w:tcMar>
           </w:tcPr>
           <w:p>
@@ -768,18 +767,18 @@
         </w:tc>
         <w:tc>
           <w:tcPr>
-            <w:tcW w:w="4819" w:type="dxa"/>
+            <w:tcW w:w="4818" w:type="dxa"/>
             <w:tcBorders>
               <w:top w:val="nil"/>
-              <w:left w:val="single" w:sz="2" w:space="0" w:color="000000"/>
-              <w:bottom w:val="single" w:sz="2" w:space="0" w:color="000000"/>
-              <w:insideH w:val="single" w:sz="2" w:space="0" w:color="000000"/>
-              <w:right w:val="single" w:sz="2" w:space="0" w:color="000000"/>
-              <w:insideV w:val="single" w:sz="2" w:space="0" w:color="000000"/>
+              <w:left w:val="single" w:sz="2" w:space="0" w:color="000001"/>
+              <w:bottom w:val="single" w:sz="2" w:space="0" w:color="000001"/>
+              <w:insideH w:val="single" w:sz="2" w:space="0" w:color="000001"/>
+              <w:right w:val="single" w:sz="2" w:space="0" w:color="000001"/>
+              <w:insideV w:val="single" w:sz="2" w:space="0" w:color="000001"/>
             </w:tcBorders>
-            <w:shd w:fill="auto" w:val="clear"/>
+            <w:shd w:fill="FFFFFF" w:val="clear"/>
             <w:tcMar>
-              <w:left w:w="54" w:type="dxa"/>
+              <w:left w:w="51" w:type="dxa"/>
             </w:tcMar>
           </w:tcPr>
           <w:p>
@@ -2264,7 +2263,7 @@
           <w:ilvl w:val="0"/>
           <w:numId w:val="1"/>
         </w:numPr>
-        <w:ind w:left="3329" w:right="0" w:hanging="0"/>
+        <w:ind w:left="3329" w:right="0" w:hanging="360"/>
         <w:jc w:val="left"/>
         <w:rPr>
           <w:rFonts w:ascii="Loma" w:hAnsi="Loma"/>
@@ -2296,7 +2295,7 @@
           <w:ilvl w:val="0"/>
           <w:numId w:val="1"/>
         </w:numPr>
-        <w:ind w:left="3329" w:right="0" w:hanging="0"/>
+        <w:ind w:left="3329" w:right="0" w:hanging="360"/>
         <w:jc w:val="left"/>
         <w:rPr>
           <w:rFonts w:ascii="Loma" w:hAnsi="Loma"/>
@@ -2328,7 +2327,7 @@
           <w:ilvl w:val="0"/>
           <w:numId w:val="1"/>
         </w:numPr>
-        <w:ind w:left="3329" w:right="0" w:hanging="0"/>
+        <w:ind w:left="3329" w:right="0" w:hanging="360"/>
         <w:jc w:val="left"/>
         <w:rPr>
           <w:rFonts w:ascii="Loma" w:hAnsi="Loma"/>
@@ -2360,7 +2359,7 @@
           <w:ilvl w:val="0"/>
           <w:numId w:val="1"/>
         </w:numPr>
-        <w:ind w:left="3329" w:right="0" w:hanging="0"/>
+        <w:ind w:left="3329" w:right="0" w:hanging="360"/>
         <w:jc w:val="left"/>
         <w:rPr>
           <w:rFonts w:ascii="Loma" w:hAnsi="Loma"/>
@@ -2461,19 +2460,7 @@
           <w:sz w:val="24"/>
           <w:szCs w:val="24"/>
         </w:rPr>
-        <w:t xml:space="preserve">Wir wollen diese Schritte nun in unser Projekt einfliessen lassen. </w:t>
-      </w:r>
-      <w:r>
-        <w:rPr>
-          <w:rFonts w:ascii="Loma" w:hAnsi="Loma"/>
-          <w:b w:val="false"/>
-          <w:bCs w:val="false"/>
-          <w:i w:val="false"/>
-          <w:iCs w:val="false"/>
-          <w:sz w:val="24"/>
-          <w:szCs w:val="24"/>
-        </w:rPr>
-        <w:t>Die detaillierte Anforderungsbeschreibung finden Sie im Dokument “Anforderungsdokument”.</w:t>
+        <w:t>Wir wollen diese Schritte nun in unser Projekt einfliessen lassen. Die detaillierte Anforderungsbeschreibung finden Sie im Dokument “Anforderungsdokument”.</w:t>
       </w:r>
     </w:p>
     <w:p>
@@ -2608,42 +2595,40 @@
           <w:t>http://www11.informatik.uni-erlangen.de/Lehre/SS2010/PR-SWE/Folien/fa1.pdf</w:t>
         </w:r>
       </w:hyperlink>
+      <w:r>
+        <w:rPr>
+          <w:rFonts w:ascii="Loma" w:hAnsi="Loma"/>
+          <w:b/>
+          <w:bCs/>
+          <w:sz w:val="24"/>
+          <w:szCs w:val="24"/>
+        </w:rPr>
+        <w:t>, Folie 5</w:t>
+      </w:r>
+    </w:p>
+    <w:p>
+      <w:pPr>
+        <w:pStyle w:val="Normal"/>
+        <w:jc w:val="left"/>
+        <w:rPr>
+          <w:rFonts w:ascii="Loma" w:hAnsi="Loma"/>
+          <w:b/>
+          <w:bCs/>
+          <w:sz w:val="24"/>
+          <w:szCs w:val="24"/>
+        </w:rPr>
+      </w:pPr>
+      <w:r>
+        <w:rPr>
+          <w:rFonts w:ascii="Loma" w:hAnsi="Loma"/>
+          <w:b/>
+          <w:bCs/>
+          <w:sz w:val="24"/>
+          <w:szCs w:val="24"/>
+        </w:rPr>
+        <w:t xml:space="preserve">[2]: </w:t>
+      </w:r>
       <w:hyperlink r:id="rId4">
-        <w:r>
-          <w:rPr>
-            <w:rFonts w:ascii="Loma" w:hAnsi="Loma"/>
-            <w:b/>
-            <w:bCs/>
-            <w:sz w:val="24"/>
-            <w:szCs w:val="24"/>
-          </w:rPr>
-          <w:t>, Folie 5</w:t>
-        </w:r>
-      </w:hyperlink>
-    </w:p>
-    <w:p>
-      <w:pPr>
-        <w:pStyle w:val="Normal"/>
-        <w:jc w:val="left"/>
-        <w:rPr>
-          <w:rFonts w:ascii="Loma" w:hAnsi="Loma"/>
-          <w:b/>
-          <w:bCs/>
-          <w:sz w:val="24"/>
-          <w:szCs w:val="24"/>
-        </w:rPr>
-      </w:pPr>
-      <w:r>
-        <w:rPr>
-          <w:rFonts w:ascii="Loma" w:hAnsi="Loma"/>
-          <w:b/>
-          <w:bCs/>
-          <w:sz w:val="24"/>
-          <w:szCs w:val="24"/>
-        </w:rPr>
-        <w:t xml:space="preserve">[2]: </w:t>
-      </w:r>
-      <w:hyperlink r:id="rId5">
         <w:r>
           <w:rPr>
             <w:rStyle w:val="InternetLink"/>
@@ -2656,83 +2641,101 @@
           <w:t>http://de.wikipedia.org/wiki/Anforderungsanalyse_(Informatik</w:t>
         </w:r>
       </w:hyperlink>
-      <w:hyperlink r:id="rId6">
+      <w:r>
+        <w:rPr>
+          <w:rFonts w:ascii="Loma" w:hAnsi="Loma"/>
+          <w:b/>
+          <w:bCs/>
+          <w:sz w:val="24"/>
+          <w:szCs w:val="24"/>
+        </w:rPr>
+        <w:t>)</w:t>
+      </w:r>
+    </w:p>
+    <w:p>
+      <w:pPr>
+        <w:pStyle w:val="Normal"/>
+        <w:jc w:val="left"/>
+        <w:rPr>
+          <w:rFonts w:ascii="Loma" w:hAnsi="Loma"/>
+          <w:b/>
+          <w:bCs/>
+          <w:sz w:val="24"/>
+          <w:szCs w:val="24"/>
+        </w:rPr>
+      </w:pPr>
+      <w:r>
+        <w:rPr>
+          <w:rFonts w:ascii="Loma" w:hAnsi="Loma"/>
+          <w:b/>
+          <w:bCs/>
+          <w:sz w:val="24"/>
+          <w:szCs w:val="24"/>
+        </w:rPr>
+      </w:r>
+    </w:p>
+    <w:p>
+      <w:pPr>
+        <w:pStyle w:val="Normal"/>
+        <w:jc w:val="center"/>
+        <w:rPr>
+          <w:rFonts w:ascii="Loma" w:hAnsi="Loma"/>
+          <w:b/>
+          <w:bCs/>
+          <w:sz w:val="48"/>
+          <w:szCs w:val="48"/>
+        </w:rPr>
+      </w:pPr>
+      <w:r>
+        <w:rPr>
+          <w:rFonts w:ascii="Loma" w:hAnsi="Loma"/>
+          <w:b/>
+          <w:bCs/>
+          <w:sz w:val="48"/>
+          <w:szCs w:val="48"/>
+        </w:rPr>
+      </w:r>
+    </w:p>
+    <w:p>
+      <w:pPr>
+        <w:pStyle w:val="Normal"/>
+        <w:jc w:val="center"/>
+        <w:rPr>
+          <w:rStyle w:val="InternetLink"/>
+        </w:rPr>
+      </w:pPr>
+      <w:r>
+        <w:rPr/>
+        <w:t xml:space="preserve">unit testing </w:t>
+      </w:r>
+      <w:hyperlink r:id="rId5">
         <w:r>
           <w:rPr>
-            <w:rFonts w:ascii="Loma" w:hAnsi="Loma"/>
-            <w:b/>
-            <w:bCs/>
-            <w:sz w:val="24"/>
-            <w:szCs w:val="24"/>
+            <w:rStyle w:val="InternetLink"/>
           </w:rPr>
-          <w:t>)</w:t>
+          <w:t>http://www.sitepoint.com/tutorial-introduction-to-unit-testing-in-php-with-phpunit/</w:t>
         </w:r>
       </w:hyperlink>
     </w:p>
     <w:p>
       <w:pPr>
         <w:pStyle w:val="Normal"/>
-        <w:jc w:val="left"/>
-        <w:rPr>
-          <w:rFonts w:ascii="Loma" w:hAnsi="Loma"/>
-          <w:b/>
-          <w:bCs/>
-          <w:sz w:val="24"/>
-          <w:szCs w:val="24"/>
-        </w:rPr>
-      </w:pPr>
-      <w:r>
-        <w:rPr>
-          <w:rFonts w:ascii="Loma" w:hAnsi="Loma"/>
-          <w:b/>
-          <w:bCs/>
-          <w:sz w:val="24"/>
-          <w:szCs w:val="24"/>
-        </w:rPr>
-      </w:r>
-    </w:p>
-    <w:p>
-      <w:pPr>
-        <w:pStyle w:val="Normal"/>
         <w:jc w:val="center"/>
-        <w:rPr>
-          <w:rFonts w:ascii="Loma" w:hAnsi="Loma"/>
-          <w:b/>
-          <w:bCs/>
-          <w:sz w:val="48"/>
-          <w:szCs w:val="48"/>
-        </w:rPr>
-      </w:pPr>
-      <w:r>
-        <w:rPr>
-          <w:rFonts w:ascii="Loma" w:hAnsi="Loma"/>
-          <w:b/>
-          <w:bCs/>
-          <w:sz w:val="48"/>
-          <w:szCs w:val="48"/>
-        </w:rPr>
+        <w:rPr/>
+      </w:pPr>
+      <w:r>
+        <w:rPr/>
       </w:r>
     </w:p>
     <w:p>
       <w:pPr>
         <w:pStyle w:val="Normal"/>
         <w:jc w:val="center"/>
-        <w:rPr>
-          <w:rFonts w:ascii="Loma" w:hAnsi="Loma"/>
-          <w:b/>
-          <w:bCs/>
-          <w:sz w:val="48"/>
-          <w:szCs w:val="48"/>
-        </w:rPr>
-      </w:pPr>
-      <w:r>
-        <w:rPr>
-          <w:rFonts w:ascii="Loma" w:hAnsi="Loma"/>
-          <w:b/>
-          <w:bCs/>
-          <w:sz w:val="48"/>
-          <w:szCs w:val="48"/>
-        </w:rPr>
+        <w:rPr/>
+      </w:pPr>
+      <w:r>
+        <w:rPr/>
+        <w:t>database test phpunit: http://phpunit.de/manual/3.7/en/database.html</w:t>
       </w:r>
     </w:p>
     <w:sectPr>
@@ -2742,6 +2745,7 @@
       <w:pgNumType w:fmt="decimal"/>
       <w:formProt w:val="false"/>
       <w:textDirection w:val="lrTb"/>
+      <w:docGrid w:type="default" w:linePitch="240" w:charSpace="4294961151"/>
     </w:sectPr>
   </w:body>
 </w:document>
@@ -3034,10 +3038,12 @@
     <w:pPr>
       <w:widowControl w:val="false"/>
       <w:suppressAutoHyphens w:val="true"/>
+      <w:bidi w:val="0"/>
+      <w:jc w:val="left"/>
     </w:pPr>
     <w:rPr>
       <w:rFonts w:ascii="Liberation Serif" w:hAnsi="Liberation Serif" w:eastAsia="Droid Sans Fallback" w:cs="FreeSans"/>
-      <w:color w:val="auto"/>
+      <w:color w:val="00000A"/>
       <w:sz w:val="24"/>
       <w:szCs w:val="24"/>
       <w:lang w:val="en-US" w:eastAsia="zh-CN" w:bidi="hi-IN"/>
@@ -3055,6 +3061,12 @@
     <w:name w:val="Bullets"/>
     <w:rPr>
       <w:rFonts w:ascii="OpenSymbol" w:hAnsi="OpenSymbol" w:eastAsia="OpenSymbol" w:cs="OpenSymbol"/>
+    </w:rPr>
+  </w:style>
+  <w:style w:type="character" w:styleId="ListLabel1">
+    <w:name w:val="ListLabel 1"/>
+    <w:rPr>
+      <w:rFonts w:cs="Symbol"/>
     </w:rPr>
   </w:style>
   <w:style w:type="paragraph" w:styleId="Heading">

</xml_diff>